<commit_message>
update specification pattern doc and add the code without this pattern to better illustrate the cost of the pattern
</commit_message>
<xml_diff>
--- a/docs/规约模式.docx
+++ b/docs/规约模式.docx
@@ -87,27 +87,46 @@
         <w:rPr>
           <w:rFonts w:hint="eastAsia"/>
         </w:rPr>
-        <w:t>通过条件筛选，查看检索</w:t>
-      </w:r>
-      <w:r>
-        <w:rPr>
-          <w:rFonts w:hint="eastAsia"/>
-        </w:rPr>
-        <w:t>目前拥有的零件</w:t>
-      </w:r>
-      <w:r>
-        <w:rPr>
-          <w:rFonts w:hint="eastAsia"/>
-        </w:rPr>
-        <w:t>的情况。</w:t>
-      </w:r>
-    </w:p>
+        <w:t>通过条件筛选，查看检索目前拥有的零件的情况。</w:t>
+      </w:r>
+    </w:p>
+    <w:p/>
     <w:p>
       <w:pPr>
         <w:rPr>
           <w:rFonts w:hint="eastAsia"/>
         </w:rPr>
       </w:pPr>
+      <w:r>
+        <w:rPr>
+          <w:rFonts w:hint="eastAsia"/>
+        </w:rPr>
+        <w:t>示例中先列出了目前工厂拥有的所有零件，并指定了电池容量不少于7</w:t>
+      </w:r>
+      <w:r>
+        <w:t>0kWh</w:t>
+      </w:r>
+      <w:r>
+        <w:rPr>
+          <w:rFonts w:hint="eastAsia"/>
+        </w:rPr>
+        <w:t>、电机功率不少于1</w:t>
+      </w:r>
+      <w:r>
+        <w:t>00KW</w:t>
+      </w:r>
+      <w:r>
+        <w:rPr>
+          <w:rFonts w:hint="eastAsia"/>
+        </w:rPr>
+        <w:t>，库存不少于1的所有零件的筛选条件。</w:t>
+      </w:r>
+      <w:r>
+        <w:rPr>
+          <w:rFonts w:hint="eastAsia"/>
+        </w:rPr>
+        <w:t>并列出了检索结果。</w:t>
+      </w:r>
     </w:p>
     <w:p>
       <w:pPr>
@@ -116,9 +135,6 @@
           <w:ilvl w:val="0"/>
           <w:numId w:val="1"/>
         </w:numPr>
-        <w:rPr>
-          <w:rFonts w:hint="eastAsia"/>
-        </w:rPr>
       </w:pPr>
       <w:r>
         <w:rPr>
@@ -184,15 +200,7 @@
     </w:p>
     <w:p>
       <w:r>
-        <w:t>- 抽象类</w:t>
-      </w:r>
-      <w:proofErr w:type="spellStart"/>
-      <w:r>
-        <w:t>ISpecification</w:t>
-      </w:r>
-      <w:proofErr w:type="spellEnd"/>
-      <w:r>
-        <w:t>：</w:t>
+        <w:t>- 抽象类ISpecification：</w:t>
       </w:r>
     </w:p>
     <w:p>
@@ -203,72 +211,24 @@
     <w:p/>
     <w:p>
       <w:r>
-        <w:t>- 抽象类</w:t>
-      </w:r>
-      <w:proofErr w:type="spellStart"/>
-      <w:r>
-        <w:t>CompositeSpecification</w:t>
-      </w:r>
-      <w:proofErr w:type="spellEnd"/>
-      <w:r>
-        <w:t>：</w:t>
-      </w:r>
-    </w:p>
-    <w:p>
-      <w:r>
+        <w:t>- 抽象类CompositeSpecification：</w:t>
+      </w:r>
+    </w:p>
+    <w:p>
+      <w:r>
+        <w:lastRenderedPageBreak/>
         <w:t xml:space="preserve">  规约的抽象基类。实现逻辑运算函数。</w:t>
       </w:r>
     </w:p>
     <w:p/>
     <w:p>
       <w:r>
-        <w:lastRenderedPageBreak/>
         <w:t>- 具体的逻辑运算规约类：</w:t>
       </w:r>
     </w:p>
     <w:p>
       <w:r>
-        <w:t xml:space="preserve">  </w:t>
-      </w:r>
-      <w:proofErr w:type="spellStart"/>
-      <w:r>
-        <w:t>AndSpecification</w:t>
-      </w:r>
-      <w:proofErr w:type="spellEnd"/>
-      <w:r>
-        <w:t xml:space="preserve">, </w:t>
-      </w:r>
-      <w:proofErr w:type="spellStart"/>
-      <w:r>
-        <w:t>OrSpecification</w:t>
-      </w:r>
-      <w:proofErr w:type="spellEnd"/>
-      <w:r>
-        <w:t xml:space="preserve">, </w:t>
-      </w:r>
-      <w:proofErr w:type="spellStart"/>
-      <w:r>
-        <w:t>NotSpecification</w:t>
-      </w:r>
-      <w:proofErr w:type="spellEnd"/>
-      <w:r>
-        <w:t xml:space="preserve">, </w:t>
-      </w:r>
-      <w:proofErr w:type="spellStart"/>
-      <w:r>
-        <w:t>AndNotSpecification</w:t>
-      </w:r>
-      <w:proofErr w:type="spellEnd"/>
-      <w:r>
-        <w:t xml:space="preserve">, </w:t>
-      </w:r>
-      <w:proofErr w:type="spellStart"/>
-      <w:r>
-        <w:t>OrNotSpecification</w:t>
-      </w:r>
-      <w:proofErr w:type="spellEnd"/>
-      <w:r>
-        <w:t>. 用于进行规约的逻辑运算及其组合。</w:t>
+        <w:t xml:space="preserve">  AndSpecification, OrSpecification, NotSpecification, AndNotSpecification, OrNotSpecification. 用于进行规约的逻辑运算及其组合。</w:t>
       </w:r>
     </w:p>
     <w:p/>
@@ -279,66 +239,18 @@
     </w:p>
     <w:p>
       <w:r>
-        <w:t xml:space="preserve">  </w:t>
-      </w:r>
-      <w:proofErr w:type="spellStart"/>
-      <w:r>
-        <w:t>BatteryCapacitySpecification</w:t>
-      </w:r>
-      <w:proofErr w:type="spellEnd"/>
-      <w:r>
-        <w:t>用于按电池容量范围检索电池零件，</w:t>
-      </w:r>
-      <w:proofErr w:type="spellStart"/>
-      <w:r>
-        <w:t>MotorPowerSpecification</w:t>
-      </w:r>
-      <w:proofErr w:type="spellEnd"/>
-      <w:r>
-        <w:t>用于按电机功率范围检索电机零件，</w:t>
-      </w:r>
-      <w:proofErr w:type="spellStart"/>
-      <w:r>
-        <w:t>MotorPowerSpecification</w:t>
-      </w:r>
-      <w:proofErr w:type="spellEnd"/>
-      <w:r>
-        <w:t>用于按工厂剩余该零件的数量检索零件等。</w:t>
+        <w:t xml:space="preserve">  BatteryCapacitySpecification用于按电池容量范围检索电池零件，MotorPowerSpecification用于按电机功率范围检索电机零件，MotorPowerSpecification用于按工厂剩余该零件的数量检索零件等。</w:t>
       </w:r>
     </w:p>
     <w:p/>
     <w:p>
       <w:r>
-        <w:t xml:space="preserve">- </w:t>
-      </w:r>
-      <w:proofErr w:type="spellStart"/>
-      <w:r>
-        <w:t>CarPart</w:t>
-      </w:r>
-      <w:proofErr w:type="spellEnd"/>
-      <w:r>
-        <w:t>及其子类：</w:t>
-      </w:r>
-    </w:p>
-    <w:p>
-      <w:r>
-        <w:t xml:space="preserve">  </w:t>
-      </w:r>
-      <w:proofErr w:type="spellStart"/>
-      <w:r>
-        <w:t>CarPart</w:t>
-      </w:r>
-      <w:proofErr w:type="spellEnd"/>
-      <w:r>
-        <w:t xml:space="preserve"> 是一个抽象基类，定义了零部件的接口。Battery 和 Motor 是具体的零部件类，实现了 </w:t>
-      </w:r>
-      <w:proofErr w:type="spellStart"/>
-      <w:r>
-        <w:t>CarPart</w:t>
-      </w:r>
-      <w:proofErr w:type="spellEnd"/>
-      <w:r>
-        <w:t xml:space="preserve"> 接口。</w:t>
+        <w:t>- CarPart及其子类：</w:t>
+      </w:r>
+    </w:p>
+    <w:p>
+      <w:r>
+        <w:t xml:space="preserve">  CarPart 是一个抽象基类，定义了零部件的接口。Battery 和 Motor 是具体的零部件类，实现了 CarPart 接口。</w:t>
       </w:r>
     </w:p>
     <w:p/>
@@ -465,19 +377,11 @@
         <w:rPr>
           <w:rFonts w:hint="eastAsia"/>
         </w:rPr>
-        <w:t>使用时，需要每个规约的</w:t>
-      </w:r>
-      <w:proofErr w:type="spellStart"/>
-      <w:r>
-        <w:rPr>
-          <w:rFonts w:hint="eastAsia"/>
-        </w:rPr>
-        <w:t>is</w:t>
+        <w:t>使用时，需要每个规约的is</w:t>
       </w:r>
       <w:r>
         <w:t>SatisfiedBy</w:t>
       </w:r>
-      <w:proofErr w:type="spellEnd"/>
       <w:r>
         <w:rPr>
           <w:rFonts w:hint="eastAsia"/>
@@ -537,6 +441,98 @@
           <w:rFonts w:hint="eastAsia"/>
         </w:rPr>
         <w:t>比较麻烦。</w:t>
+      </w:r>
+    </w:p>
+    <w:p/>
+    <w:p>
+      <w:pPr>
+        <w:rPr>
+          <w:rFonts w:hint="eastAsia"/>
+        </w:rPr>
+      </w:pPr>
+      <w:r>
+        <w:rPr>
+          <w:rFonts w:hint="eastAsia"/>
+        </w:rPr>
+        <w:t>未使用规约模式来实现相同功能的代码在s</w:t>
+      </w:r>
+      <w:r>
+        <w:t>rc/</w:t>
+      </w:r>
+      <w:r>
+        <w:rPr>
+          <w:rFonts w:hint="eastAsia"/>
+        </w:rPr>
+        <w:t>S</w:t>
+      </w:r>
+      <w:r>
+        <w:t>pecification Pattern/WithoutPattern</w:t>
+      </w:r>
+      <w:r>
+        <w:rPr>
+          <w:rFonts w:hint="eastAsia"/>
+        </w:rPr>
+        <w:t>中。可以看到由于示例程序仅仅涉及到</w:t>
+      </w:r>
+      <w:r>
+        <w:rPr>
+          <w:rFonts w:hint="eastAsia"/>
+        </w:rPr>
+        <w:t>一处</w:t>
+      </w:r>
+      <w:r>
+        <w:rPr>
+          <w:rFonts w:hint="eastAsia"/>
+        </w:rPr>
+        <w:t>通过筛选条件检索的功能，规约模式带来了</w:t>
+      </w:r>
+      <w:r>
+        <w:rPr>
+          <w:rFonts w:hint="eastAsia"/>
+        </w:rPr>
+        <w:t>大量</w:t>
+      </w:r>
+      <w:r>
+        <w:rPr>
+          <w:rFonts w:hint="eastAsia"/>
+        </w:rPr>
+        <w:t>额外的</w:t>
+      </w:r>
+      <w:r>
+        <w:rPr>
+          <w:rFonts w:hint="eastAsia"/>
+        </w:rPr>
+        <w:t>初始</w:t>
+      </w:r>
+      <w:r>
+        <w:rPr>
+          <w:rFonts w:hint="eastAsia"/>
+        </w:rPr>
+        <w:t>代码量。</w:t>
+      </w:r>
+      <w:r>
+        <w:rPr>
+          <w:rFonts w:hint="eastAsia"/>
+        </w:rPr>
+        <w:t>而条件筛选被限制在实际的检索函数中。</w:t>
+      </w:r>
+      <w:r>
+        <w:rPr>
+          <w:rFonts w:hint="eastAsia"/>
+        </w:rPr>
+        <w:t>当需要有多处需要用到规约进行筛选检索或者验证时，规约模式就可以</w:t>
+      </w:r>
+      <w:r>
+        <w:rPr>
+          <w:rFonts w:hint="eastAsia"/>
+        </w:rPr>
+        <w:t>增加代码重用，</w:t>
+      </w:r>
+      <w:r>
+        <w:rPr>
+          <w:rFonts w:hint="eastAsia"/>
+        </w:rPr>
+        <w:t>更好地发挥作用。</w:t>
       </w:r>
     </w:p>
     <w:p/>

</xml_diff>